<commit_message>
Finished array section, with more exercises
</commit_message>
<xml_diff>
--- a/Data Structures/Arrays_Strings/Notes.docx
+++ b/Data Structures/Arrays_Strings/Notes.docx
@@ -123,6 +123,63 @@
           <w:szCs w:val="24"/>
         </w:rPr>
         <w:t xml:space="preserve">In a Static Array, the size of the array is fixed. In Dynamic, the size of the array can be modified. </w:t>
+      </w:r>
+    </w:p>
+    <w:p>
+      <w:pPr>
+        <w:ind w:left="360"/>
+        <w:rPr>
+          <w:sz w:val="24"/>
+          <w:szCs w:val="24"/>
+        </w:rPr>
+      </w:pPr>
+    </w:p>
+    <w:p>
+      <w:pPr>
+        <w:ind w:left="360"/>
+        <w:jc w:val="center"/>
+        <w:rPr>
+          <w:b/>
+          <w:bCs/>
+          <w:sz w:val="40"/>
+          <w:szCs w:val="40"/>
+        </w:rPr>
+      </w:pPr>
+      <w:r>
+        <w:rPr>
+          <w:b/>
+          <w:bCs/>
+          <w:sz w:val="40"/>
+          <w:szCs w:val="40"/>
+        </w:rPr>
+        <w:t>Tips</w:t>
+      </w:r>
+    </w:p>
+    <w:p>
+      <w:pPr>
+        <w:pStyle w:val="ListParagraph"/>
+        <w:numPr>
+          <w:ilvl w:val="0"/>
+          <w:numId w:val="1"/>
+        </w:numPr>
+        <w:rPr>
+          <w:sz w:val="24"/>
+          <w:szCs w:val="24"/>
+        </w:rPr>
+      </w:pPr>
+      <w:r>
+        <w:rPr>
+          <w:sz w:val="24"/>
+          <w:szCs w:val="24"/>
+        </w:rPr>
+        <w:t xml:space="preserve">Treat string questions as array questions. </w:t>
+      </w:r>
+      <w:r>
+        <w:rPr>
+          <w:sz w:val="24"/>
+          <w:szCs w:val="24"/>
+        </w:rPr>
+        <w:t xml:space="preserve">String is an array of characters. </w:t>
       </w:r>
       <w:bookmarkStart w:id="0" w:name="_GoBack"/>
       <w:bookmarkEnd w:id="0"/>
@@ -142,7 +199,7 @@
   <w:abstractNum w:abstractNumId="0" w15:restartNumberingAfterBreak="0">
     <w:nsid w:val="28562085"/>
     <w:multiLevelType w:val="hybridMultilevel"/>
-    <w:tmpl w:val="FCE0D782"/>
+    <w:tmpl w:val="6B6A3290"/>
     <w:lvl w:ilvl="0" w:tplc="04090001">
       <w:start w:val="1"/>
       <w:numFmt w:val="bullet"/>
@@ -381,6 +438,7 @@
     <w:lsdException w:name="HTML Sample" w:semiHidden="1" w:unhideWhenUsed="1"/>
     <w:lsdException w:name="HTML Typewriter" w:semiHidden="1" w:unhideWhenUsed="1"/>
     <w:lsdException w:name="HTML Variable" w:semiHidden="1" w:unhideWhenUsed="1"/>
+    <w:lsdException w:name="Normal Table" w:semiHidden="1" w:unhideWhenUsed="1"/>
     <w:lsdException w:name="annotation subject" w:semiHidden="1" w:unhideWhenUsed="1"/>
     <w:lsdException w:name="No List" w:semiHidden="1" w:unhideWhenUsed="1"/>
     <w:lsdException w:name="Outline List 1" w:semiHidden="1" w:unhideWhenUsed="1"/>
@@ -427,8 +485,10 @@
     <w:lsdException w:name="Table Subtle 2" w:semiHidden="1" w:unhideWhenUsed="1"/>
     <w:lsdException w:name="Table Web 1" w:semiHidden="1" w:unhideWhenUsed="1"/>
     <w:lsdException w:name="Table Web 2" w:semiHidden="1" w:unhideWhenUsed="1"/>
+    <w:lsdException w:name="Table Web 3" w:semiHidden="1" w:unhideWhenUsed="1"/>
     <w:lsdException w:name="Balloon Text" w:semiHidden="1" w:unhideWhenUsed="1"/>
     <w:lsdException w:name="Table Grid" w:uiPriority="39"/>
+    <w:lsdException w:name="Table Theme" w:semiHidden="1" w:unhideWhenUsed="1"/>
     <w:lsdException w:name="Placeholder Text" w:semiHidden="1"/>
     <w:lsdException w:name="No Spacing" w:uiPriority="1" w:qFormat="1"/>
     <w:lsdException w:name="Light Shading" w:uiPriority="60"/>

</xml_diff>